<commit_message>
Documentatie updates en toevoeging gitignore
</commit_message>
<xml_diff>
--- a/Documentatie/Analyse document Marco.docx
+++ b/Documentatie/Analyse document Marco.docx
@@ -4524,7 +4524,7 @@
             </w:rPr>
             <w:fldChar w:fldCharType="separate"/>
           </w:r>
-          <w:hyperlink w:anchor="_Toc530868202" w:history="1">
+          <w:hyperlink w:anchor="_Toc530939256" w:history="1">
             <w:r>
               <w:rPr>
                 <w:rStyle w:val="Hyperlink"/>
@@ -4551,7 +4551,7 @@
                 <w:noProof/>
                 <w:webHidden/>
               </w:rPr>
-              <w:instrText xml:space="preserve"> PAGEREF _Toc530868202 \h </w:instrText>
+              <w:instrText xml:space="preserve"> PAGEREF _Toc530939256 \h </w:instrText>
             </w:r>
             <w:r>
               <w:rPr>
@@ -4593,7 +4593,7 @@
               <w:lang w:eastAsia="nl-NL"/>
             </w:rPr>
           </w:pPr>
-          <w:hyperlink w:anchor="_Toc530868203" w:history="1">
+          <w:hyperlink w:anchor="_Toc530939257" w:history="1">
             <w:r>
               <w:rPr>
                 <w:rStyle w:val="Hyperlink"/>
@@ -4620,7 +4620,7 @@
                 <w:noProof/>
                 <w:webHidden/>
               </w:rPr>
-              <w:instrText xml:space="preserve"> PAGEREF _Toc530868203 \h </w:instrText>
+              <w:instrText xml:space="preserve"> PAGEREF _Toc530939257 \h </w:instrText>
             </w:r>
             <w:r>
               <w:rPr>
@@ -4662,7 +4662,7 @@
               <w:lang w:eastAsia="nl-NL"/>
             </w:rPr>
           </w:pPr>
-          <w:hyperlink w:anchor="_Toc530868204" w:history="1">
+          <w:hyperlink w:anchor="_Toc530939258" w:history="1">
             <w:r>
               <w:rPr>
                 <w:rStyle w:val="Hyperlink"/>
@@ -4691,7 +4691,7 @@
                 <w:noProof/>
                 <w:webHidden/>
               </w:rPr>
-              <w:instrText xml:space="preserve"> PAGEREF _Toc530868204 \h </w:instrText>
+              <w:instrText xml:space="preserve"> PAGEREF _Toc530939258 \h </w:instrText>
             </w:r>
             <w:r>
               <w:rPr>
@@ -4733,7 +4733,7 @@
               <w:lang w:eastAsia="nl-NL"/>
             </w:rPr>
           </w:pPr>
-          <w:hyperlink w:anchor="_Toc530868205" w:history="1">
+          <w:hyperlink w:anchor="_Toc530939259" w:history="1">
             <w:r>
               <w:rPr>
                 <w:rStyle w:val="Hyperlink"/>
@@ -4760,7 +4760,7 @@
                 <w:noProof/>
                 <w:webHidden/>
               </w:rPr>
-              <w:instrText xml:space="preserve"> PAGEREF _Toc530868205 \h </w:instrText>
+              <w:instrText xml:space="preserve"> PAGEREF _Toc530939259 \h </w:instrText>
             </w:r>
             <w:r>
               <w:rPr>
@@ -4802,7 +4802,7 @@
               <w:lang w:eastAsia="nl-NL"/>
             </w:rPr>
           </w:pPr>
-          <w:hyperlink w:anchor="_Toc530868206" w:history="1">
+          <w:hyperlink w:anchor="_Toc530939260" w:history="1">
             <w:r>
               <w:rPr>
                 <w:rStyle w:val="Hyperlink"/>
@@ -4829,7 +4829,7 @@
                 <w:noProof/>
                 <w:webHidden/>
               </w:rPr>
-              <w:instrText xml:space="preserve"> PAGEREF _Toc530868206 \h </w:instrText>
+              <w:instrText xml:space="preserve"> PAGEREF _Toc530939260 \h </w:instrText>
             </w:r>
             <w:r>
               <w:rPr>
@@ -4871,7 +4871,7 @@
               <w:lang w:eastAsia="nl-NL"/>
             </w:rPr>
           </w:pPr>
-          <w:hyperlink w:anchor="_Toc530868207" w:history="1">
+          <w:hyperlink w:anchor="_Toc530939261" w:history="1">
             <w:r>
               <w:rPr>
                 <w:rStyle w:val="Hyperlink"/>
@@ -4899,7 +4899,7 @@
                 <w:noProof/>
                 <w:webHidden/>
               </w:rPr>
-              <w:instrText xml:space="preserve"> PAGEREF _Toc530868207 \h </w:instrText>
+              <w:instrText xml:space="preserve"> PAGEREF _Toc530939261 \h </w:instrText>
             </w:r>
             <w:r>
               <w:rPr>
@@ -4941,7 +4941,7 @@
               <w:lang w:eastAsia="nl-NL"/>
             </w:rPr>
           </w:pPr>
-          <w:hyperlink w:anchor="_Toc530868208" w:history="1">
+          <w:hyperlink w:anchor="_Toc530939262" w:history="1">
             <w:r>
               <w:rPr>
                 <w:rStyle w:val="Hyperlink"/>
@@ -4969,7 +4969,7 @@
                 <w:noProof/>
                 <w:webHidden/>
               </w:rPr>
-              <w:instrText xml:space="preserve"> PAGEREF _Toc530868208 \h </w:instrText>
+              <w:instrText xml:space="preserve"> PAGEREF _Toc530939262 \h </w:instrText>
             </w:r>
             <w:r>
               <w:rPr>
@@ -5011,7 +5011,7 @@
               <w:noProof/>
             </w:rPr>
           </w:pPr>
-          <w:hyperlink w:anchor="_Toc530868209" w:history="1">
+          <w:hyperlink w:anchor="_Toc530939263" w:history="1">
             <w:r>
               <w:rPr>
                 <w:rStyle w:val="Hyperlink"/>
@@ -5038,7 +5038,7 @@
                 <w:noProof/>
                 <w:webHidden/>
               </w:rPr>
-              <w:instrText xml:space="preserve"> PAGEREF _Toc530868209 \h </w:instrText>
+              <w:instrText xml:space="preserve"> PAGEREF _Toc530939263 \h </w:instrText>
             </w:r>
             <w:r>
               <w:rPr>
@@ -5080,7 +5080,7 @@
               <w:noProof/>
             </w:rPr>
           </w:pPr>
-          <w:hyperlink w:anchor="_Toc530868210" w:history="1">
+          <w:hyperlink w:anchor="_Toc530939264" w:history="1">
             <w:r>
               <w:rPr>
                 <w:rStyle w:val="Hyperlink"/>
@@ -5107,7 +5107,7 @@
                 <w:noProof/>
                 <w:webHidden/>
               </w:rPr>
-              <w:instrText xml:space="preserve"> PAGEREF _Toc530868210 \h </w:instrText>
+              <w:instrText xml:space="preserve"> PAGEREF _Toc530939264 \h </w:instrText>
             </w:r>
             <w:r>
               <w:rPr>
@@ -5149,7 +5149,7 @@
               <w:lang w:eastAsia="nl-NL"/>
             </w:rPr>
           </w:pPr>
-          <w:hyperlink w:anchor="_Toc530868211" w:history="1">
+          <w:hyperlink w:anchor="_Toc530939265" w:history="1">
             <w:r>
               <w:rPr>
                 <w:rStyle w:val="Hyperlink"/>
@@ -5176,7 +5176,7 @@
                 <w:noProof/>
                 <w:webHidden/>
               </w:rPr>
-              <w:instrText xml:space="preserve"> PAGEREF _Toc530868211 \h </w:instrText>
+              <w:instrText xml:space="preserve"> PAGEREF _Toc530939265 \h </w:instrText>
             </w:r>
             <w:r>
               <w:rPr>
@@ -5236,8 +5236,6 @@
         </w:rPr>
         <w:br w:type="page"/>
       </w:r>
-      <w:bookmarkStart w:id="0" w:name="_GoBack"/>
-      <w:bookmarkEnd w:id="0"/>
     </w:p>
     <w:p>
       <w:pPr>
@@ -5253,11 +5251,11 @@
       <w:pPr>
         <w:pStyle w:val="Kop1"/>
       </w:pPr>
-      <w:bookmarkStart w:id="1" w:name="_Toc530868202"/>
+      <w:bookmarkStart w:id="0" w:name="_Toc530939256"/>
       <w:r>
         <w:t>Termenlijst</w:t>
       </w:r>
-      <w:bookmarkEnd w:id="1"/>
+      <w:bookmarkEnd w:id="0"/>
     </w:p>
     <w:tbl>
       <w:tblPr>
@@ -5279,26 +5277,26 @@
             <w:tcW w:w="2122" w:type="dxa"/>
           </w:tcPr>
           <w:p>
-            <w:bookmarkStart w:id="2" w:name="_Toc530385362"/>
+            <w:bookmarkStart w:id="1" w:name="_Toc530385362"/>
             <w:r>
               <w:t>Term</w:t>
             </w:r>
+            <w:bookmarkEnd w:id="1"/>
+          </w:p>
+        </w:tc>
+        <w:tc>
+          <w:tcPr>
+            <w:tcW w:w="6940" w:type="dxa"/>
+          </w:tcPr>
+          <w:p>
+            <w:pPr>
+              <w:cnfStyle w:val="100000000000" w:firstRow="1" w:lastRow="0" w:firstColumn="0" w:lastColumn="0" w:oddVBand="0" w:evenVBand="0" w:oddHBand="0" w:evenHBand="0" w:firstRowFirstColumn="0" w:firstRowLastColumn="0" w:lastRowFirstColumn="0" w:lastRowLastColumn="0"/>
+            </w:pPr>
+            <w:bookmarkStart w:id="2" w:name="_Toc530385363"/>
+            <w:r>
+              <w:t>Definitie</w:t>
+            </w:r>
             <w:bookmarkEnd w:id="2"/>
-          </w:p>
-        </w:tc>
-        <w:tc>
-          <w:tcPr>
-            <w:tcW w:w="6940" w:type="dxa"/>
-          </w:tcPr>
-          <w:p>
-            <w:pPr>
-              <w:cnfStyle w:val="100000000000" w:firstRow="1" w:lastRow="0" w:firstColumn="0" w:lastColumn="0" w:oddVBand="0" w:evenVBand="0" w:oddHBand="0" w:evenHBand="0" w:firstRowFirstColumn="0" w:firstRowLastColumn="0" w:lastRowFirstColumn="0" w:lastRowLastColumn="0"/>
-            </w:pPr>
-            <w:bookmarkStart w:id="3" w:name="_Toc530385363"/>
-            <w:r>
-              <w:t>Definitie</w:t>
-            </w:r>
-            <w:bookmarkEnd w:id="3"/>
           </w:p>
         </w:tc>
       </w:tr>
@@ -5312,28 +5310,28 @@
             <w:tcW w:w="2122" w:type="dxa"/>
           </w:tcPr>
           <w:p>
-            <w:bookmarkStart w:id="4" w:name="_Toc530385364"/>
+            <w:bookmarkStart w:id="3" w:name="_Toc530385364"/>
             <w:proofErr w:type="spellStart"/>
             <w:r>
               <w:t>Playerfield</w:t>
             </w:r>
+            <w:bookmarkEnd w:id="3"/>
+            <w:proofErr w:type="spellEnd"/>
+          </w:p>
+        </w:tc>
+        <w:tc>
+          <w:tcPr>
+            <w:tcW w:w="6940" w:type="dxa"/>
+          </w:tcPr>
+          <w:p>
+            <w:pPr>
+              <w:cnfStyle w:val="000000100000" w:firstRow="0" w:lastRow="0" w:firstColumn="0" w:lastColumn="0" w:oddVBand="0" w:evenVBand="0" w:oddHBand="1" w:evenHBand="0" w:firstRowFirstColumn="0" w:firstRowLastColumn="0" w:lastRowFirstColumn="0" w:lastRowLastColumn="0"/>
+            </w:pPr>
+            <w:bookmarkStart w:id="4" w:name="_Toc530385365"/>
+            <w:r>
+              <w:t>Het speelblok van de speler zelf.</w:t>
+            </w:r>
             <w:bookmarkEnd w:id="4"/>
-            <w:proofErr w:type="spellEnd"/>
-          </w:p>
-        </w:tc>
-        <w:tc>
-          <w:tcPr>
-            <w:tcW w:w="6940" w:type="dxa"/>
-          </w:tcPr>
-          <w:p>
-            <w:pPr>
-              <w:cnfStyle w:val="000000100000" w:firstRow="0" w:lastRow="0" w:firstColumn="0" w:lastColumn="0" w:oddVBand="0" w:evenVBand="0" w:oddHBand="1" w:evenHBand="0" w:firstRowFirstColumn="0" w:firstRowLastColumn="0" w:lastRowFirstColumn="0" w:lastRowLastColumn="0"/>
-            </w:pPr>
-            <w:bookmarkStart w:id="5" w:name="_Toc530385365"/>
-            <w:r>
-              <w:t>Het speelblok van de speler zelf.</w:t>
-            </w:r>
-            <w:bookmarkEnd w:id="5"/>
           </w:p>
         </w:tc>
       </w:tr>
@@ -5344,28 +5342,28 @@
             <w:tcW w:w="2122" w:type="dxa"/>
           </w:tcPr>
           <w:p>
-            <w:bookmarkStart w:id="6" w:name="_Toc530385366"/>
+            <w:bookmarkStart w:id="5" w:name="_Toc530385366"/>
             <w:proofErr w:type="spellStart"/>
             <w:r>
               <w:t>Enemyfield</w:t>
             </w:r>
+            <w:bookmarkEnd w:id="5"/>
+            <w:proofErr w:type="spellEnd"/>
+          </w:p>
+        </w:tc>
+        <w:tc>
+          <w:tcPr>
+            <w:tcW w:w="6940" w:type="dxa"/>
+          </w:tcPr>
+          <w:p>
+            <w:pPr>
+              <w:cnfStyle w:val="000000000000" w:firstRow="0" w:lastRow="0" w:firstColumn="0" w:lastColumn="0" w:oddVBand="0" w:evenVBand="0" w:oddHBand="0" w:evenHBand="0" w:firstRowFirstColumn="0" w:firstRowLastColumn="0" w:lastRowFirstColumn="0" w:lastRowLastColumn="0"/>
+            </w:pPr>
+            <w:bookmarkStart w:id="6" w:name="_Toc530385367"/>
+            <w:r>
+              <w:t>Het speelblok van de vijand.</w:t>
+            </w:r>
             <w:bookmarkEnd w:id="6"/>
-            <w:proofErr w:type="spellEnd"/>
-          </w:p>
-        </w:tc>
-        <w:tc>
-          <w:tcPr>
-            <w:tcW w:w="6940" w:type="dxa"/>
-          </w:tcPr>
-          <w:p>
-            <w:pPr>
-              <w:cnfStyle w:val="000000000000" w:firstRow="0" w:lastRow="0" w:firstColumn="0" w:lastColumn="0" w:oddVBand="0" w:evenVBand="0" w:oddHBand="0" w:evenHBand="0" w:firstRowFirstColumn="0" w:firstRowLastColumn="0" w:lastRowFirstColumn="0" w:lastRowLastColumn="0"/>
-            </w:pPr>
-            <w:bookmarkStart w:id="7" w:name="_Toc530385367"/>
-            <w:r>
-              <w:t>Het speelblok van de vijand.</w:t>
-            </w:r>
-            <w:bookmarkEnd w:id="7"/>
           </w:p>
         </w:tc>
       </w:tr>
@@ -5382,7 +5380,7 @@
       <w:pPr>
         <w:pStyle w:val="Kop1"/>
       </w:pPr>
-      <w:bookmarkStart w:id="8" w:name="_Toc530868203"/>
+      <w:bookmarkStart w:id="7" w:name="_Toc530939257"/>
       <w:r>
         <w:lastRenderedPageBreak/>
         <w:t xml:space="preserve">H1 </w:t>
@@ -5390,7 +5388,7 @@
       <w:r>
         <w:t>Inleiding</w:t>
       </w:r>
-      <w:bookmarkEnd w:id="8"/>
+      <w:bookmarkEnd w:id="7"/>
     </w:p>
     <w:p>
       <w:pPr>
@@ -5544,7 +5542,7 @@
           <w:lang w:eastAsia="nl-NL"/>
         </w:rPr>
       </w:pPr>
-      <w:bookmarkStart w:id="9" w:name="_Toc530868204"/>
+      <w:bookmarkStart w:id="8" w:name="_Toc530939258"/>
       <w:r>
         <w:rPr>
           <w:rFonts w:eastAsia="Times New Roman"/>
@@ -5560,7 +5558,7 @@
         </w:rPr>
         <w:t>Acties</w:t>
       </w:r>
-      <w:bookmarkEnd w:id="9"/>
+      <w:bookmarkEnd w:id="8"/>
     </w:p>
     <w:tbl>
       <w:tblPr>
@@ -6204,12 +6202,12 @@
       <w:pPr>
         <w:pStyle w:val="Kop1"/>
       </w:pPr>
-      <w:bookmarkStart w:id="10" w:name="_Toc530868205"/>
+      <w:bookmarkStart w:id="9" w:name="_Toc530939259"/>
       <w:r>
         <w:lastRenderedPageBreak/>
         <w:t>H3 Regels</w:t>
       </w:r>
-      <w:bookmarkEnd w:id="10"/>
+      <w:bookmarkEnd w:id="9"/>
     </w:p>
     <w:tbl>
       <w:tblPr>
@@ -7376,6 +7374,62 @@
           </w:p>
         </w:tc>
       </w:tr>
+      <w:tr>
+        <w:tc>
+          <w:tcPr>
+            <w:cnfStyle w:val="001000000000" w:firstRow="0" w:lastRow="0" w:firstColumn="1" w:lastColumn="0" w:oddVBand="0" w:evenVBand="0" w:oddHBand="0" w:evenHBand="0" w:firstRowFirstColumn="0" w:firstRowLastColumn="0" w:lastRowFirstColumn="0" w:lastRowLastColumn="0"/>
+            <w:tcW w:w="704" w:type="dxa"/>
+          </w:tcPr>
+          <w:p>
+            <w:r>
+              <w:t>R20</w:t>
+            </w:r>
+          </w:p>
+        </w:tc>
+        <w:tc>
+          <w:tcPr>
+            <w:tcW w:w="6084" w:type="dxa"/>
+          </w:tcPr>
+          <w:p>
+            <w:pPr>
+              <w:cnfStyle w:val="000000000000" w:firstRow="0" w:lastRow="0" w:firstColumn="0" w:lastColumn="0" w:oddVBand="0" w:evenVBand="0" w:oddHBand="0" w:evenHBand="0" w:firstRowFirstColumn="0" w:firstRowLastColumn="0" w:lastRowFirstColumn="0" w:lastRowLastColumn="0"/>
+            </w:pPr>
+            <w:r>
+              <w:t>Wanneer een speler kiest voor een andere vraag wordt er maar een half punt toegerekend.</w:t>
+            </w:r>
+          </w:p>
+        </w:tc>
+        <w:tc>
+          <w:tcPr>
+            <w:tcW w:w="1004" w:type="dxa"/>
+          </w:tcPr>
+          <w:p>
+            <w:pPr>
+              <w:cnfStyle w:val="000000000000" w:firstRow="0" w:lastRow="0" w:firstColumn="0" w:lastColumn="0" w:oddVBand="0" w:evenVBand="0" w:oddHBand="0" w:evenHBand="0" w:firstRowFirstColumn="0" w:firstRowLastColumn="0" w:lastRowFirstColumn="0" w:lastRowLastColumn="0"/>
+            </w:pPr>
+            <w:proofErr w:type="spellStart"/>
+            <w:r>
+              <w:t>Should</w:t>
+            </w:r>
+            <w:proofErr w:type="spellEnd"/>
+          </w:p>
+        </w:tc>
+        <w:tc>
+          <w:tcPr>
+            <w:tcW w:w="1270" w:type="dxa"/>
+          </w:tcPr>
+          <w:p>
+            <w:pPr>
+              <w:cnfStyle w:val="000000000000" w:firstRow="0" w:lastRow="0" w:firstColumn="0" w:lastColumn="0" w:oddVBand="0" w:evenVBand="0" w:oddHBand="0" w:evenHBand="0" w:firstRowFirstColumn="0" w:firstRowLastColumn="0" w:lastRowFirstColumn="0" w:lastRowLastColumn="0"/>
+            </w:pPr>
+            <w:r>
+              <w:t>Laag</w:t>
+            </w:r>
+            <w:bookmarkStart w:id="10" w:name="_GoBack"/>
+            <w:bookmarkEnd w:id="10"/>
+          </w:p>
+        </w:tc>
+      </w:tr>
     </w:tbl>
     <w:p/>
     <w:p>
@@ -7399,7 +7453,7 @@
       <w:pPr>
         <w:pStyle w:val="Kop1"/>
       </w:pPr>
-      <w:bookmarkStart w:id="11" w:name="_Toc530868206"/>
+      <w:bookmarkStart w:id="11" w:name="_Toc530939260"/>
       <w:r>
         <w:lastRenderedPageBreak/>
         <w:t>H4 Kwaliteitsattributen</w:t>
@@ -8103,7 +8157,7 @@
           <w:lang w:val="en-US"/>
         </w:rPr>
       </w:pPr>
-      <w:bookmarkStart w:id="12" w:name="_Toc530868207"/>
+      <w:bookmarkStart w:id="12" w:name="_Toc530939261"/>
       <w:r>
         <w:rPr>
           <w:noProof/>
@@ -8279,7 +8333,7 @@
           <w:lang w:val="en-US"/>
         </w:rPr>
       </w:pPr>
-      <w:bookmarkStart w:id="13" w:name="_Toc530868208"/>
+      <w:bookmarkStart w:id="13" w:name="_Toc530939262"/>
       <w:r>
         <w:rPr>
           <w:lang w:val="en-US"/>
@@ -8299,7 +8353,7 @@
       <w:pPr>
         <w:pStyle w:val="Kop2"/>
       </w:pPr>
-      <w:bookmarkStart w:id="14" w:name="_Toc530868209"/>
+      <w:bookmarkStart w:id="14" w:name="_Toc530939263"/>
       <w:r>
         <w:t>H6</w:t>
       </w:r>
@@ -8374,7 +8428,7 @@
       <w:pPr>
         <w:pStyle w:val="Kop2"/>
       </w:pPr>
-      <w:bookmarkStart w:id="15" w:name="_Toc530868210"/>
+      <w:bookmarkStart w:id="15" w:name="_Toc530939264"/>
       <w:r>
         <w:t xml:space="preserve">H6.2 </w:t>
       </w:r>
@@ -9908,6 +9962,7 @@
     <w:p/>
     <w:p/>
     <w:p/>
+    <w:p/>
     <w:tbl>
       <w:tblPr>
         <w:tblStyle w:val="Rastertabel4-Accent1"/>
@@ -9930,6 +9985,7 @@
           </w:tcPr>
           <w:p>
             <w:r>
+              <w:lastRenderedPageBreak/>
               <w:t>Naam</w:t>
             </w:r>
           </w:p>
@@ -9989,7 +10045,6 @@
           </w:tcPr>
           <w:p>
             <w:r>
-              <w:lastRenderedPageBreak/>
               <w:t>Actoren</w:t>
             </w:r>
           </w:p>
@@ -10170,7 +10225,7 @@
       <w:pPr>
         <w:pStyle w:val="Kop1"/>
       </w:pPr>
-      <w:bookmarkStart w:id="16" w:name="_Toc530868211"/>
+      <w:bookmarkStart w:id="16" w:name="_Toc530939265"/>
       <w:r>
         <w:lastRenderedPageBreak/>
         <w:t>H7 Domeinmodel</w:t>
@@ -10179,7 +10234,16 @@
     </w:p>
     <w:p>
       <w:r>
-        <w:t>Hieronder het domeinmodel voor onze zeeslag applicatie. In dit model zijn de klassen (entiteiten) weergegeven met de daartussen liggende relaties.</w:t>
+        <w:t xml:space="preserve">Hieronder het domeinmodel voor </w:t>
+      </w:r>
+      <w:r>
+        <w:t>mijn</w:t>
+      </w:r>
+      <w:r>
+        <w:t xml:space="preserve"> Quiz</w:t>
+      </w:r>
+      <w:r>
+        <w:t>. In dit model zijn de klassen (entiteiten) weergegeven met de daartussen liggende relaties.</w:t>
       </w:r>
     </w:p>
     <w:p>
@@ -10188,10 +10252,10 @@
           <w:noProof/>
         </w:rPr>
         <w:drawing>
-          <wp:inline distT="0" distB="0" distL="0" distR="0" wp14:anchorId="4FF2D38D" wp14:editId="31AA9B8B">
-            <wp:extent cx="5760720" cy="2684145"/>
-            <wp:effectExtent l="19050" t="19050" r="11430" b="20955"/>
-            <wp:docPr id="11" name="Afbeelding 11" descr="Afbeelding met schermafbeelding&#10;&#10;Automatisch gegenereerde beschrijving"/>
+          <wp:inline distT="0" distB="0" distL="0" distR="0" wp14:anchorId="26F9B3D5" wp14:editId="0D590F55">
+            <wp:extent cx="5760720" cy="3843020"/>
+            <wp:effectExtent l="0" t="0" r="0" b="5080"/>
+            <wp:docPr id="35" name="Afbeelding 35"/>
             <wp:cNvGraphicFramePr>
               <a:graphicFrameLocks xmlns:a="http://schemas.openxmlformats.org/drawingml/2006/main" noChangeAspect="1"/>
             </wp:cNvGraphicFramePr>
@@ -10199,7 +10263,7 @@
               <a:graphicData uri="http://schemas.openxmlformats.org/drawingml/2006/picture">
                 <pic:pic xmlns:pic="http://schemas.openxmlformats.org/drawingml/2006/picture">
                   <pic:nvPicPr>
-                    <pic:cNvPr id="11" name="BigIdeaDomain.png"/>
+                    <pic:cNvPr id="35" name="BigIdeaDomain.png"/>
                     <pic:cNvPicPr/>
                   </pic:nvPicPr>
                   <pic:blipFill>
@@ -10217,16 +10281,11 @@
                   <pic:spPr>
                     <a:xfrm>
                       <a:off x="0" y="0"/>
-                      <a:ext cx="5760720" cy="2684145"/>
+                      <a:ext cx="5760720" cy="3843020"/>
                     </a:xfrm>
                     <a:prstGeom prst="rect">
                       <a:avLst/>
                     </a:prstGeom>
-                    <a:ln>
-                      <a:solidFill>
-                        <a:schemeClr val="tx1"/>
-                      </a:solidFill>
-                    </a:ln>
                   </pic:spPr>
                 </pic:pic>
               </a:graphicData>
@@ -10235,7 +10294,24 @@
         </w:drawing>
       </w:r>
     </w:p>
-    <w:p/>
+    <w:p>
+      <w:proofErr w:type="spellStart"/>
+      <w:r>
+        <w:t>Answer</w:t>
+      </w:r>
+      <w:proofErr w:type="spellEnd"/>
+      <w:r>
+        <w:t xml:space="preserve"> list, Playblock veranderen, Balk weg, </w:t>
+      </w:r>
+      <w:proofErr w:type="spellStart"/>
+      <w:r>
+        <w:t>Player</w:t>
+      </w:r>
+      <w:proofErr w:type="spellEnd"/>
+      <w:r>
+        <w:t xml:space="preserve"> puntentelling.</w:t>
+      </w:r>
+    </w:p>
     <w:sectPr>
       <w:footerReference w:type="default" r:id="rId13"/>
       <w:pgSz w:w="11906" w:h="16838"/>
@@ -10284,6 +10360,7 @@
         <w:docPartUnique/>
       </w:docPartObj>
     </w:sdtPr>
+    <w:sdtEndPr/>
     <w:sdtContent>
       <w:p>
         <w:pPr>
@@ -13263,7 +13340,7 @@
 </file>
 
 <file path=customXml/itemProps2.xml><?xml version="1.0" encoding="utf-8"?>
-<ds:datastoreItem xmlns:ds="http://schemas.openxmlformats.org/officeDocument/2006/customXml" ds:itemID="{2AD53EA9-4180-4686-812C-B61EE14BBCD0}">
+<ds:datastoreItem xmlns:ds="http://schemas.openxmlformats.org/officeDocument/2006/customXml" ds:itemID="{E54D67D7-9587-4F90-92C4-1C41A52A7CC0}">
   <ds:schemaRefs>
     <ds:schemaRef ds:uri="http://schemas.openxmlformats.org/officeDocument/2006/bibliography"/>
   </ds:schemaRefs>

</xml_diff>